<commit_message>
stable 2020 02 27
</commit_message>
<xml_diff>
--- a/documentation/journal latticemech 3d.docx
+++ b/documentation/journal latticemech 3d.docx
@@ -136,12 +136,10 @@
         <w:t xml:space="preserve">* je </w:t>
       </w:r>
       <w:proofErr w:type="spellStart"/>
-      <w:proofErr w:type="gramStart"/>
       <w:r>
         <w:t>reprend</w:t>
       </w:r>
       <w:proofErr w:type="spellEnd"/>
-      <w:proofErr w:type="gramEnd"/>
       <w:r>
         <w:t xml:space="preserve"> le fichier gui main.py :</w:t>
       </w:r>
@@ -160,13 +158,8 @@
           <w:numId w:val="3"/>
         </w:numPr>
       </w:pPr>
-      <w:proofErr w:type="gramStart"/>
-      <w:r>
-        <w:t>il</w:t>
-      </w:r>
-      <w:proofErr w:type="gramEnd"/>
-      <w:r>
-        <w:t xml:space="preserve"> faut permettre l’appel de la partie OPENGL en switch d’une fenêtre « normale »</w:t>
+      <w:r>
+        <w:t>il faut permettre l’appel de la partie OPENGL en switch d’une fenêtre « normale »</w:t>
       </w:r>
     </w:p>
     <w:p>
@@ -177,13 +170,8 @@
           <w:numId w:val="3"/>
         </w:numPr>
       </w:pPr>
-      <w:proofErr w:type="gramStart"/>
-      <w:r>
-        <w:t>ajouter</w:t>
-      </w:r>
-      <w:proofErr w:type="gramEnd"/>
-      <w:r>
-        <w:t xml:space="preserve"> l’affichage des images de limites élastiques</w:t>
+      <w:r>
+        <w:t>ajouter l’affichage des images de limites élastiques</w:t>
       </w:r>
     </w:p>
     <w:p>
@@ -193,21 +181,28 @@
           <w:ilvl w:val="0"/>
           <w:numId w:val="3"/>
         </w:numPr>
-      </w:pPr>
-      <w:proofErr w:type="gramStart"/>
-      <w:r>
-        <w:t>décomposer</w:t>
-      </w:r>
-      <w:proofErr w:type="gramEnd"/>
-      <w:r>
-        <w:t xml:space="preserve"> le code </w:t>
+        <w:rPr>
+          <w:strike/>
+        </w:rPr>
+      </w:pPr>
+      <w:r>
+        <w:rPr>
+          <w:strike/>
+        </w:rPr>
+        <w:t xml:space="preserve">décomposer le code </w:t>
       </w:r>
       <w:proofErr w:type="spellStart"/>
       <w:r>
+        <w:rPr>
+          <w:strike/>
+        </w:rPr>
         <w:t>latticeMech</w:t>
       </w:r>
       <w:proofErr w:type="spellEnd"/>
       <w:r>
+        <w:rPr>
+          <w:strike/>
+        </w:rPr>
         <w:t xml:space="preserve"> en modules</w:t>
       </w:r>
     </w:p>
@@ -218,14 +213,15 @@
           <w:ilvl w:val="0"/>
           <w:numId w:val="3"/>
         </w:numPr>
-      </w:pPr>
-      <w:proofErr w:type="gramStart"/>
-      <w:r>
-        <w:t>ajouter</w:t>
-      </w:r>
-      <w:proofErr w:type="gramEnd"/>
-      <w:r>
-        <w:t xml:space="preserve"> tout l’ancien code dans le nouveau</w:t>
+        <w:rPr>
+          <w:strike/>
+        </w:rPr>
+      </w:pPr>
+      <w:r>
+        <w:rPr>
+          <w:strike/>
+        </w:rPr>
+        <w:t>ajouter tout l’ancien code dans le nouveau</w:t>
       </w:r>
     </w:p>
     <w:p>
@@ -236,13 +232,8 @@
           <w:numId w:val="3"/>
         </w:numPr>
       </w:pPr>
-      <w:proofErr w:type="gramStart"/>
-      <w:r>
-        <w:t>faire</w:t>
-      </w:r>
-      <w:proofErr w:type="gramEnd"/>
-      <w:r>
-        <w:t xml:space="preserve"> des tests avec des indications des éléments manquants</w:t>
+      <w:r>
+        <w:t>faire des tests avec des indications des éléments manquants</w:t>
       </w:r>
     </w:p>
     <w:p>
@@ -253,13 +244,8 @@
           <w:numId w:val="3"/>
         </w:numPr>
       </w:pPr>
-      <w:proofErr w:type="gramStart"/>
-      <w:r>
-        <w:t>créer</w:t>
-      </w:r>
-      <w:proofErr w:type="gramEnd"/>
-      <w:r>
-        <w:t xml:space="preserve"> un site web contenant cv et code</w:t>
+      <w:r>
+        <w:t>créer un site web contenant cv et code</w:t>
       </w:r>
     </w:p>
     <w:p>
@@ -381,6 +367,7 @@
         <w:rPr>
           <w:noProof/>
         </w:rPr>
+        <w:lastRenderedPageBreak/>
         <w:drawing>
           <wp:inline distT="0" distB="0" distL="0" distR="0" wp14:anchorId="747CDB6F" wp14:editId="74FB2BAE">
             <wp:extent cx="2524125" cy="723900"/>
@@ -486,13 +473,8 @@
         </w:numPr>
       </w:pPr>
       <w:r>
-        <w:t xml:space="preserve">J’ai décomposer en </w:t>
-      </w:r>
-      <w:proofErr w:type="gramStart"/>
-      <w:r>
-        <w:t>module..</w:t>
-      </w:r>
-      <w:proofErr w:type="gramEnd"/>
+        <w:t>J’ai décomposer en module..</w:t>
+      </w:r>
     </w:p>
     <w:p>
       <w:pPr>
@@ -503,15 +485,7 @@
         </w:numPr>
       </w:pPr>
       <w:r>
-        <w:t xml:space="preserve">Je </w:t>
-      </w:r>
-      <w:proofErr w:type="gramStart"/>
-      <w:r>
-        <w:t>fait</w:t>
-      </w:r>
-      <w:proofErr w:type="gramEnd"/>
-      <w:r>
-        <w:t xml:space="preserve"> une explication sur le nom des différents éléments désignés dans la version précédente du code située dans </w:t>
+        <w:t xml:space="preserve">Je fait une explication sur le nom des différents éléments désignés dans la version précédente du code située dans </w:t>
       </w:r>
       <w:r>
         <w:rPr>
@@ -539,15 +513,7 @@
         </w:numPr>
       </w:pPr>
       <w:r>
-        <w:t xml:space="preserve">Je met le résultat </w:t>
-      </w:r>
-      <w:proofErr w:type="gramStart"/>
-      <w:r>
-        <w:t>dans .</w:t>
-      </w:r>
-      <w:proofErr w:type="gramEnd"/>
-      <w:r>
-        <w:t>\</w:t>
+        <w:t>Je met le résultat dans .\</w:t>
       </w:r>
       <w:r>
         <w:rPr>
@@ -563,11 +529,80 @@
         </w:rPr>
         <w:t>.docx</w:t>
       </w:r>
+    </w:p>
+    <w:p/>
+    <w:p>
+      <w:r>
+        <w:t>25.02.2020</w:t>
+      </w:r>
+    </w:p>
+    <w:p>
+      <w:r>
+        <w:t>Il faudrait :</w:t>
+      </w:r>
+    </w:p>
+    <w:p>
+      <w:pPr>
+        <w:pStyle w:val="Paragraphedeliste"/>
+        <w:numPr>
+          <w:ilvl w:val="0"/>
+          <w:numId w:val="4"/>
+        </w:numPr>
+      </w:pPr>
+      <w:r>
+        <w:t>Abandonner provisoirement la 3D</w:t>
+      </w:r>
+    </w:p>
+    <w:p>
+      <w:pPr>
+        <w:pStyle w:val="Paragraphedeliste"/>
+        <w:numPr>
+          <w:ilvl w:val="0"/>
+          <w:numId w:val="4"/>
+        </w:numPr>
+      </w:pPr>
+      <w:r>
+        <w:t>S’intéresser au contrôle de cohérence de la topologie</w:t>
+      </w:r>
+    </w:p>
+    <w:p>
+      <w:pPr>
+        <w:pStyle w:val="Paragraphedeliste"/>
+        <w:numPr>
+          <w:ilvl w:val="0"/>
+          <w:numId w:val="4"/>
+        </w:numPr>
+      </w:pPr>
+      <w:r>
+        <w:t xml:space="preserve">Faire l’affichage des limites élastiques </w:t>
+      </w:r>
+    </w:p>
+    <w:p>
+      <w:pPr>
+        <w:pStyle w:val="Paragraphedeliste"/>
+        <w:numPr>
+          <w:ilvl w:val="0"/>
+          <w:numId w:val="4"/>
+        </w:numPr>
+      </w:pPr>
+      <w:r>
+        <w:t>Utiliser une modélisation de sous-structure</w:t>
+      </w:r>
+    </w:p>
+    <w:p>
+      <w:pPr>
+        <w:pStyle w:val="Paragraphedeliste"/>
+        <w:numPr>
+          <w:ilvl w:val="0"/>
+          <w:numId w:val="4"/>
+        </w:numPr>
+      </w:pPr>
+      <w:r>
+        <w:t xml:space="preserve">Obtenir un code python portable </w:t>
+      </w:r>
       <w:bookmarkStart w:id="0" w:name="_GoBack"/>
       <w:bookmarkEnd w:id="0"/>
     </w:p>
-    <w:p/>
-    <w:p/>
     <w:sectPr>
       <w:pgSz w:w="11906" w:h="16838"/>
       <w:pgMar w:top="1417" w:right="1417" w:bottom="1417" w:left="1417" w:header="708" w:footer="708" w:gutter="0"/>

</xml_diff>